<commit_message>
ik wil dit niet
</commit_message>
<xml_diff>
--- a/Traineeship.docx
+++ b/Traineeship.docx
@@ -292,9 +292,64 @@
       <w:r>
         <w:t xml:space="preserve">. Het blijkt dat je niet eerst de klant kan verwijderen en daarna de adressen. </w:t>
       </w:r>
+      <w:r>
+        <w:t xml:space="preserve">Hoe in database zoeken + string werkt niet omdat mensen dan </w:t>
+      </w:r>
+      <w:proofErr w:type="spellStart"/>
+      <w:r>
+        <w:t>sqlcode</w:t>
+      </w:r>
+      <w:proofErr w:type="spellEnd"/>
+      <w:r>
+        <w:t xml:space="preserve"> in </w:t>
+      </w:r>
+      <w:proofErr w:type="spellStart"/>
+      <w:r>
+        <w:t>naamveld</w:t>
+      </w:r>
+      <w:proofErr w:type="spellEnd"/>
+      <w:r>
+        <w:t xml:space="preserve"> kunnen invullen. Hoe </w:t>
+      </w:r>
+      <w:proofErr w:type="spellStart"/>
+      <w:r>
+        <w:t>paginas</w:t>
+      </w:r>
+      <w:proofErr w:type="spellEnd"/>
+      <w:r>
+        <w:t xml:space="preserve"> alleen toegankelijk te maken voor ingelogde gebruiker (per controller </w:t>
+      </w:r>
+      <w:proofErr w:type="spellStart"/>
+      <w:r>
+        <w:t>if</w:t>
+      </w:r>
+      <w:proofErr w:type="spellEnd"/>
+      <w:r>
+        <w:t xml:space="preserve"> statements of filters)</w:t>
+      </w:r>
+      <w:r>
+        <w:t xml:space="preserve">. Kan je ook </w:t>
+      </w:r>
+      <w:proofErr w:type="spellStart"/>
+      <w:r>
+        <w:t>Hibernate</w:t>
+      </w:r>
+      <w:proofErr w:type="spellEnd"/>
+      <w:r>
+        <w:t xml:space="preserve"> </w:t>
+      </w:r>
+      <w:proofErr w:type="spellStart"/>
+      <w:r>
+        <w:t>validator</w:t>
+      </w:r>
+      <w:proofErr w:type="spellEnd"/>
+      <w:r>
+        <w:t xml:space="preserve"> een wachtwoord laten controleren? Wachtwoord is niet veilig (via string).</w:t>
+      </w:r>
       <w:bookmarkStart w:id="0" w:name="_GoBack"/>
       <w:bookmarkEnd w:id="0"/>
     </w:p>
+    <w:p/>
     <w:p>
       <w:r>
         <w:t>Hoe heb ik het opgelost?</w:t>
@@ -375,6 +430,7 @@
           <w:szCs w:val="18"/>
           <w:lang w:eastAsia="nl-NL"/>
         </w:rPr>
+        <w:lastRenderedPageBreak/>
         <w:t>Relatiebeheer </w:t>
       </w:r>
       <w:r>
@@ -386,18 +442,7 @@
           <w:lang w:eastAsia="nl-NL"/>
         </w:rPr>
         <w:br/>
-        <w:t xml:space="preserve">Bij relatiebeheer legt u alle klantgegevens vast. Denk aan bedrijven, contactpersonen, adresgegevens, huishoudens, personen en onderlinge relaties (holding-werkmaatschappij, vader-zoon). Steeds meer CRM-systemen bieden mogelijkheden voor het </w:t>
-      </w:r>
-      <w:r>
-        <w:rPr>
-          <w:rFonts w:ascii="Open Sans" w:eastAsia="Times New Roman" w:hAnsi="Open Sans" w:cs="Times New Roman"/>
-          <w:color w:val="4A4A4A"/>
-          <w:sz w:val="18"/>
-          <w:szCs w:val="18"/>
-          <w:lang w:eastAsia="nl-NL"/>
-        </w:rPr>
-        <w:lastRenderedPageBreak/>
-        <w:t xml:space="preserve">vastleggen van gegevens van wederverkopers en </w:t>
+        <w:t xml:space="preserve">Bij relatiebeheer legt u alle klantgegevens vast. Denk aan bedrijven, contactpersonen, adresgegevens, huishoudens, personen en onderlinge relaties (holding-werkmaatschappij, vader-zoon). Steeds meer CRM-systemen bieden mogelijkheden voor het vastleggen van gegevens van wederverkopers en </w:t>
       </w:r>
       <w:proofErr w:type="spellStart"/>
       <w:r>
@@ -924,6 +969,7 @@
           <w:szCs w:val="18"/>
           <w:lang w:eastAsia="nl-NL"/>
         </w:rPr>
+        <w:lastRenderedPageBreak/>
         <w:t>Klantenservice </w:t>
       </w:r>
       <w:r>
@@ -1023,18 +1069,7 @@
           <w:szCs w:val="18"/>
           <w:lang w:eastAsia="nl-NL"/>
         </w:rPr>
-        <w:t>) die klanten rechtstreeks kunnen inzien op uw website. Sommige CRM-</w:t>
-      </w:r>
-      <w:r>
-        <w:rPr>
-          <w:rFonts w:ascii="Open Sans" w:eastAsia="Times New Roman" w:hAnsi="Open Sans" w:cs="Times New Roman"/>
-          <w:color w:val="4A4A4A"/>
-          <w:sz w:val="18"/>
-          <w:szCs w:val="18"/>
-          <w:lang w:eastAsia="nl-NL"/>
-        </w:rPr>
-        <w:lastRenderedPageBreak/>
-        <w:t>systemen bieden uitgebreide functies voor ‘servicemanagement’. Hiermee regelt u het beheer en onderhoud van alle verkochte en verhuurde machines en gereedschappen. Denk aan registratie en opvolging van storingsmeldingen en het inplannen en uitvoeren van reparaties en onderhoudswerkzaamheden.</w:t>
+        <w:t>) die klanten rechtstreeks kunnen inzien op uw website. Sommige CRM-systemen bieden uitgebreide functies voor ‘servicemanagement’. Hiermee regelt u het beheer en onderhoud van alle verkochte en verhuurde machines en gereedschappen. Denk aan registratie en opvolging van storingsmeldingen en het inplannen en uitvoeren van reparaties en onderhoudswerkzaamheden.</w:t>
       </w:r>
     </w:p>
     <w:p>

</xml_diff>